<commit_message>
fixed the diff impedance error
</commit_message>
<xml_diff>
--- a/DesignSummary/DesignRequirements.docx
+++ b/DesignSummary/DesignRequirements.docx
@@ -77,7 +77,6 @@
         <w:t>(</w:t>
       </w:r>
       <w:proofErr w:type="spellStart"/>
-      <w:proofErr w:type="gramStart"/>
       <w:r>
         <w:rPr>
           <w:color w:val="EE0000"/>
@@ -85,7 +84,6 @@
         <w:t>F.Cu</w:t>
       </w:r>
       <w:proofErr w:type="spellEnd"/>
-      <w:proofErr w:type="gramEnd"/>
       <w:r>
         <w:rPr>
           <w:color w:val="EE0000"/>
@@ -245,7 +243,6 @@
         <w:t xml:space="preserve"> (</w:t>
       </w:r>
       <w:proofErr w:type="spellStart"/>
-      <w:proofErr w:type="gramStart"/>
       <w:r>
         <w:t>B</w:t>
       </w:r>
@@ -253,7 +250,6 @@
         <w:t>.Cu</w:t>
       </w:r>
       <w:proofErr w:type="spellEnd"/>
-      <w:proofErr w:type="gramEnd"/>
       <w:r>
         <w:t xml:space="preserve"> (S)) </w:t>
       </w:r>
@@ -316,7 +312,6 @@
         <w:t>L1 (</w:t>
       </w:r>
       <w:proofErr w:type="spellStart"/>
-      <w:proofErr w:type="gramStart"/>
       <w:r>
         <w:rPr>
           <w:color w:val="EE0000"/>
@@ -324,7 +319,6 @@
         <w:t>F.Cu</w:t>
       </w:r>
       <w:proofErr w:type="spellEnd"/>
-      <w:proofErr w:type="gramEnd"/>
       <w:r>
         <w:rPr>
           <w:color w:val="EE0000"/>
@@ -398,6 +392,104 @@
           <w:numId w:val="6"/>
         </w:numPr>
       </w:pPr>
+      <w:r>
+        <w:t>100 Ohms (</w:t>
+      </w:r>
+      <w:r>
+        <w:t>+-10%) Differential Microstrip (50 Ohms (+-10%) Single-Ended)</w:t>
+      </w:r>
+    </w:p>
+    <w:p>
+      <w:pPr>
+        <w:pStyle w:val="ListParagraph"/>
+        <w:numPr>
+          <w:ilvl w:val="1"/>
+          <w:numId w:val="6"/>
+        </w:numPr>
+      </w:pPr>
+      <w:r>
+        <w:rPr>
+          <w:color w:val="EE0000"/>
+        </w:rPr>
+        <w:t>L1 (</w:t>
+      </w:r>
+      <w:proofErr w:type="spellStart"/>
+      <w:r>
+        <w:rPr>
+          <w:color w:val="EE0000"/>
+        </w:rPr>
+        <w:t>F.Cu</w:t>
+      </w:r>
+      <w:proofErr w:type="spellEnd"/>
+      <w:r>
+        <w:rPr>
+          <w:color w:val="EE0000"/>
+        </w:rPr>
+        <w:t xml:space="preserve"> (S)) </w:t>
+      </w:r>
+      <w:r>
+        <w:rPr>
+          <w:b/>
+          <w:bCs/>
+        </w:rPr>
+        <w:t xml:space="preserve">ref. </w:t>
+      </w:r>
+      <w:r>
+        <w:t>L2 (In1.Cu (GND))</w:t>
+      </w:r>
+    </w:p>
+    <w:p>
+      <w:pPr>
+        <w:pStyle w:val="ListParagraph"/>
+        <w:numPr>
+          <w:ilvl w:val="1"/>
+          <w:numId w:val="6"/>
+        </w:numPr>
+      </w:pPr>
+      <w:r>
+        <w:t>Trace width = 0.23 mm</w:t>
+      </w:r>
+    </w:p>
+    <w:p>
+      <w:pPr>
+        <w:pStyle w:val="ListParagraph"/>
+        <w:numPr>
+          <w:ilvl w:val="1"/>
+          <w:numId w:val="6"/>
+        </w:numPr>
+      </w:pPr>
+      <w:r>
+        <w:t xml:space="preserve">Trace spacing = </w:t>
+      </w:r>
+      <w:r>
+        <w:t>1.0</w:t>
+      </w:r>
+      <w:r>
+        <w:t>mm</w:t>
+      </w:r>
+    </w:p>
+    <w:p>
+      <w:pPr>
+        <w:pStyle w:val="ListParagraph"/>
+        <w:numPr>
+          <w:ilvl w:val="1"/>
+          <w:numId w:val="6"/>
+        </w:numPr>
+      </w:pPr>
+      <w:r>
+        <w:t>Ethernet</w:t>
+      </w:r>
+      <w:r>
+        <w:t xml:space="preserve"> </w:t>
+      </w:r>
+      <w:r>
+        <w:t xml:space="preserve">lines to </w:t>
+      </w:r>
+      <w:proofErr w:type="spellStart"/>
+      <w:r>
+        <w:t>MagJack</w:t>
+      </w:r>
+      <w:proofErr w:type="spellEnd"/>
     </w:p>
     <w:p>
       <w:pPr>
@@ -470,15 +562,7 @@
         </w:numPr>
       </w:pPr>
       <w:r>
-        <w:t xml:space="preserve">Solder bridge is required. Some of them are bridged and some are left open. The ones that are bridged </w:t>
-      </w:r>
-      <w:proofErr w:type="gramStart"/>
-      <w:r>
-        <w:t>needs</w:t>
-      </w:r>
-      <w:proofErr w:type="gramEnd"/>
-      <w:r>
-        <w:t xml:space="preserve"> to be bridged via solder during assembly.</w:t>
+        <w:t>Solder bridge is required. Some of them are bridged and some are left open. The ones that are bridged needs to be bridged via solder during assembly.</w:t>
       </w:r>
     </w:p>
     <w:sectPr>

</xml_diff>

<commit_message>
minor trace fine tune
</commit_message>
<xml_diff>
--- a/DesignSummary/DesignRequirements.docx
+++ b/DesignSummary/DesignRequirements.docx
@@ -1546,7 +1546,30 @@
         <w:t>need</w:t>
       </w:r>
       <w:r>
-        <w:t xml:space="preserve"> to be bridged via solder during assembly.</w:t>
+        <w:t xml:space="preserve"> to be bridged via </w:t>
+      </w:r>
+      <w:proofErr w:type="gramStart"/>
+      <w:r>
+        <w:t>solder</w:t>
+      </w:r>
+      <w:proofErr w:type="gramEnd"/>
+      <w:r>
+        <w:t xml:space="preserve"> during assembly</w:t>
+      </w:r>
+      <w:r>
+        <w:t xml:space="preserve"> are given below:</w:t>
+      </w:r>
+    </w:p>
+    <w:p>
+      <w:pPr>
+        <w:pStyle w:val="ListParagraph"/>
+        <w:numPr>
+          <w:ilvl w:val="1"/>
+          <w:numId w:val="3"/>
+        </w:numPr>
+      </w:pPr>
+      <w:r>
+        <w:t>JP401, JP402, JP403, JP406, and JP408</w:t>
       </w:r>
     </w:p>
     <w:sectPr>
@@ -2383,7 +2406,7 @@
         <w:rFonts w:hint="default"/>
       </w:rPr>
     </w:lvl>
-    <w:lvl w:ilvl="1" w:tplc="04090019" w:tentative="1">
+    <w:lvl w:ilvl="1" w:tplc="04090019">
       <w:start w:val="1"/>
       <w:numFmt w:val="lowerLetter"/>
       <w:lvlText w:val="%2."/>

</xml_diff>